<commit_message>
Added discussion points to meeting agenda
</commit_message>
<xml_diff>
--- a/files/Meetings/180307meeting_files/20180307meeting.docx
+++ b/files/Meetings/180307meeting_files/20180307meeting.docx
@@ -143,7 +143,6 @@
                 <w:lang w:val="en-US"/>
               </w:rPr>
             </w:pPr>
-            <w:proofErr w:type="spellStart"/>
             <w:r>
               <w:rPr>
                 <w:b/>
@@ -151,7 +150,6 @@
               </w:rPr>
               <w:t>Saxion</w:t>
             </w:r>
-            <w:proofErr w:type="spellEnd"/>
           </w:p>
         </w:tc>
         <w:tc>
@@ -944,6 +942,12 @@
                 <w:lang w:val="en-US"/>
               </w:rPr>
             </w:pPr>
+            <w:r>
+              <w:rPr>
+                <w:lang w:val="en-US"/>
+              </w:rPr>
+              <w:t>Yes</w:t>
+            </w:r>
           </w:p>
         </w:tc>
         <w:tc>
@@ -1133,8 +1137,238 @@
               </w:rPr>
               <w:t>AAU</w:t>
             </w:r>
+            <w:r>
+              <w:rPr>
+                <w:lang w:val="en-US"/>
+              </w:rPr>
+              <w:t xml:space="preserve"> </w:t>
+            </w:r>
+            <w:r>
+              <w:rPr>
+                <w:lang w:val="en-US"/>
+              </w:rPr>
+              <w:br/>
+              <w:t>(</w:t>
+            </w:r>
+            <w:r>
+              <w:rPr>
+                <w:lang w:val="en-US"/>
+              </w:rPr>
+              <w:t>)</w:t>
+            </w:r>
+          </w:p>
+        </w:tc>
+      </w:tr>
+      <w:tr>
+        <w:tc>
+          <w:tcPr>
+            <w:tcW w:w="5524" w:type="dxa"/>
+          </w:tcPr>
+          <w:p>
+            <w:pPr>
+              <w:rPr>
+                <w:lang w:val="en-US"/>
+              </w:rPr>
+            </w:pPr>
+            <w:r>
+              <w:rPr>
+                <w:lang w:val="en-US"/>
+              </w:rPr>
+              <w:t xml:space="preserve">Status on document describing the core features of the current HoneyPot system </w:t>
+            </w:r>
+          </w:p>
+        </w:tc>
+        <w:tc>
+          <w:tcPr>
+            <w:tcW w:w="2268" w:type="dxa"/>
+          </w:tcPr>
+          <w:p>
+            <w:pPr>
+              <w:rPr>
+                <w:lang w:val="en-US"/>
+              </w:rPr>
+            </w:pPr>
+            <w:r>
+              <w:rPr>
+                <w:lang w:val="en-US"/>
+              </w:rPr>
+              <w:t>5-10</w:t>
+            </w:r>
+          </w:p>
+        </w:tc>
+        <w:tc>
+          <w:tcPr>
+            <w:tcW w:w="1275" w:type="dxa"/>
+          </w:tcPr>
+          <w:p>
+            <w:pPr>
+              <w:rPr>
+                <w:lang w:val="en-US"/>
+              </w:rPr>
+            </w:pPr>
+            <w:r>
+              <w:rPr>
+                <w:lang w:val="en-US"/>
+              </w:rPr>
+              <w:t>AAU</w:t>
+            </w:r>
+          </w:p>
+          <w:p>
+            <w:pPr>
+              <w:rPr>
+                <w:lang w:val="en-US"/>
+              </w:rPr>
+            </w:pPr>
+            <w:r>
+              <w:rPr>
+                <w:lang w:val="en-US"/>
+              </w:rPr>
+              <w:t>()</w:t>
+            </w:r>
+          </w:p>
+        </w:tc>
+      </w:tr>
+      <w:tr>
+        <w:tc>
+          <w:tcPr>
+            <w:tcW w:w="5524" w:type="dxa"/>
+          </w:tcPr>
+          <w:p>
+            <w:pPr>
+              <w:rPr>
+                <w:lang w:val="en-US"/>
+              </w:rPr>
+            </w:pPr>
+            <w:r>
+              <w:rPr>
+                <w:lang w:val="en-US"/>
+              </w:rPr>
+              <w:t>Technical talk about time intervals for data collection (Primarily important for Ahmet and Danish guys)</w:t>
+            </w:r>
+          </w:p>
+        </w:tc>
+        <w:tc>
+          <w:tcPr>
+            <w:tcW w:w="2268" w:type="dxa"/>
+          </w:tcPr>
+          <w:p>
+            <w:pPr>
+              <w:rPr>
+                <w:lang w:val="en-US"/>
+              </w:rPr>
+            </w:pPr>
+            <w:r>
+              <w:rPr>
+                <w:lang w:val="en-US"/>
+              </w:rPr>
+              <w:t>5-10</w:t>
+            </w:r>
+          </w:p>
+        </w:tc>
+        <w:tc>
+          <w:tcPr>
+            <w:tcW w:w="1275" w:type="dxa"/>
+          </w:tcPr>
+          <w:p>
+            <w:pPr>
+              <w:rPr>
+                <w:lang w:val="en-US"/>
+              </w:rPr>
+            </w:pPr>
+            <w:r>
+              <w:rPr>
+                <w:lang w:val="en-US"/>
+              </w:rPr>
+              <w:t>AAU (Jacob)</w:t>
+            </w:r>
+          </w:p>
+        </w:tc>
+      </w:tr>
+      <w:tr>
+        <w:trPr>
+          <w:trHeight w:val="306"/>
+        </w:trPr>
+        <w:tc>
+          <w:tcPr>
+            <w:tcW w:w="5524" w:type="dxa"/>
+          </w:tcPr>
+          <w:p>
+            <w:pPr>
+              <w:rPr>
+                <w:lang w:val="en-US"/>
+              </w:rPr>
+            </w:pPr>
+            <w:r>
+              <w:rPr>
+                <w:lang w:val="en-US"/>
+              </w:rPr>
+              <w:t xml:space="preserve">Discussion about implementing </w:t>
+            </w:r>
+            <w:proofErr w:type="spellStart"/>
+            <w:r>
+              <w:rPr>
+                <w:lang w:val="en-US"/>
+              </w:rPr>
+              <w:t>PoA</w:t>
+            </w:r>
+            <w:proofErr w:type="spellEnd"/>
+            <w:r>
+              <w:rPr>
+                <w:lang w:val="en-US"/>
+              </w:rPr>
+              <w:t xml:space="preserve"> in problem analysis </w:t>
+            </w:r>
+          </w:p>
+        </w:tc>
+        <w:tc>
+          <w:tcPr>
+            <w:tcW w:w="2268" w:type="dxa"/>
+          </w:tcPr>
+          <w:p>
+            <w:pPr>
+              <w:rPr>
+                <w:lang w:val="en-US"/>
+              </w:rPr>
+            </w:pPr>
+            <w:r>
+              <w:rPr>
+                <w:lang w:val="en-US"/>
+              </w:rPr>
+              <w:t>5-10</w:t>
+            </w:r>
+          </w:p>
+        </w:tc>
+        <w:tc>
+          <w:tcPr>
+            <w:tcW w:w="1275" w:type="dxa"/>
+          </w:tcPr>
+          <w:p>
+            <w:pPr>
+              <w:rPr>
+                <w:lang w:val="en-US"/>
+              </w:rPr>
+            </w:pPr>
+            <w:r>
+              <w:rPr>
+                <w:lang w:val="en-US"/>
+              </w:rPr>
+              <w:t xml:space="preserve">AAU </w:t>
+            </w:r>
+            <w:r>
+              <w:rPr>
+                <w:lang w:val="en-US"/>
+              </w:rPr>
+              <w:br/>
+              <w:t>(</w:t>
+            </w:r>
             <w:bookmarkStart w:id="0" w:name="_GoBack"/>
             <w:bookmarkEnd w:id="0"/>
+            <w:r>
+              <w:rPr>
+                <w:lang w:val="en-US"/>
+              </w:rPr>
+              <w:t>Jacob)</w:t>
+            </w:r>
           </w:p>
         </w:tc>
       </w:tr>
@@ -1149,6 +1383,12 @@
                 <w:lang w:val="en-US"/>
               </w:rPr>
             </w:pPr>
+            <w:r>
+              <w:rPr>
+                <w:lang w:val="en-US"/>
+              </w:rPr>
+              <w:t xml:space="preserve">Discussion about platform for file sharing and the possibility for a joint Microsoft Teams account </w:t>
+            </w:r>
           </w:p>
         </w:tc>
         <w:tc>
@@ -1161,6 +1401,12 @@
                 <w:lang w:val="en-US"/>
               </w:rPr>
             </w:pPr>
+            <w:r>
+              <w:rPr>
+                <w:lang w:val="en-US"/>
+              </w:rPr>
+              <w:t>10 min</w:t>
+            </w:r>
           </w:p>
         </w:tc>
         <w:tc>
@@ -1173,120 +1419,25 @@
                 <w:lang w:val="en-US"/>
               </w:rPr>
             </w:pPr>
-          </w:p>
-        </w:tc>
-      </w:tr>
-      <w:tr>
-        <w:tc>
-          <w:tcPr>
-            <w:tcW w:w="5524" w:type="dxa"/>
-          </w:tcPr>
-          <w:p>
-            <w:pPr>
-              <w:rPr>
-                <w:lang w:val="en-US"/>
-              </w:rPr>
-            </w:pPr>
-          </w:p>
-        </w:tc>
-        <w:tc>
-          <w:tcPr>
-            <w:tcW w:w="2268" w:type="dxa"/>
-          </w:tcPr>
-          <w:p>
-            <w:pPr>
-              <w:rPr>
-                <w:lang w:val="en-US"/>
-              </w:rPr>
-            </w:pPr>
-          </w:p>
-        </w:tc>
-        <w:tc>
-          <w:tcPr>
-            <w:tcW w:w="1275" w:type="dxa"/>
-          </w:tcPr>
-          <w:p>
-            <w:pPr>
-              <w:rPr>
-                <w:lang w:val="en-US"/>
-              </w:rPr>
-            </w:pPr>
-          </w:p>
-        </w:tc>
-      </w:tr>
-      <w:tr>
-        <w:tc>
-          <w:tcPr>
-            <w:tcW w:w="5524" w:type="dxa"/>
-          </w:tcPr>
-          <w:p>
-            <w:pPr>
-              <w:rPr>
-                <w:lang w:val="en-US"/>
-              </w:rPr>
-            </w:pPr>
-          </w:p>
-        </w:tc>
-        <w:tc>
-          <w:tcPr>
-            <w:tcW w:w="2268" w:type="dxa"/>
-          </w:tcPr>
-          <w:p>
-            <w:pPr>
-              <w:rPr>
-                <w:lang w:val="en-US"/>
-              </w:rPr>
-            </w:pPr>
-          </w:p>
-        </w:tc>
-        <w:tc>
-          <w:tcPr>
-            <w:tcW w:w="1275" w:type="dxa"/>
-          </w:tcPr>
-          <w:p>
-            <w:pPr>
-              <w:rPr>
-                <w:lang w:val="en-US"/>
-              </w:rPr>
-            </w:pPr>
-          </w:p>
-        </w:tc>
-      </w:tr>
-      <w:tr>
-        <w:tc>
-          <w:tcPr>
-            <w:tcW w:w="5524" w:type="dxa"/>
-          </w:tcPr>
-          <w:p>
-            <w:pPr>
-              <w:rPr>
-                <w:lang w:val="en-US"/>
-              </w:rPr>
-            </w:pPr>
-          </w:p>
-        </w:tc>
-        <w:tc>
-          <w:tcPr>
-            <w:tcW w:w="2268" w:type="dxa"/>
-          </w:tcPr>
-          <w:p>
-            <w:pPr>
-              <w:rPr>
-                <w:lang w:val="en-US"/>
-              </w:rPr>
-            </w:pPr>
-          </w:p>
-        </w:tc>
-        <w:tc>
-          <w:tcPr>
-            <w:tcW w:w="1275" w:type="dxa"/>
-          </w:tcPr>
-          <w:p>
-            <w:pPr>
-              <w:rPr>
-                <w:lang w:val="en-US"/>
-              </w:rPr>
-            </w:pPr>
+            <w:r>
+              <w:rPr>
+                <w:lang w:val="en-US"/>
+              </w:rPr>
+              <w:t>AAU</w:t>
+            </w:r>
+          </w:p>
+          <w:p>
+            <w:pPr>
+              <w:rPr>
+                <w:lang w:val="en-US"/>
+              </w:rPr>
+            </w:pPr>
+            <w:r>
+              <w:rPr>
+                <w:lang w:val="en-US"/>
+              </w:rPr>
+              <w:t>(Robert)</w:t>
+            </w:r>
           </w:p>
         </w:tc>
       </w:tr>
@@ -2461,6 +2612,7 @@
     <w:lsdException w:name="HTML Sample" w:semiHidden="1" w:unhideWhenUsed="1"/>
     <w:lsdException w:name="HTML Typewriter" w:semiHidden="1" w:unhideWhenUsed="1"/>
     <w:lsdException w:name="HTML Variable" w:semiHidden="1" w:unhideWhenUsed="1"/>
+    <w:lsdException w:name="Normal Table" w:semiHidden="1" w:unhideWhenUsed="1"/>
     <w:lsdException w:name="annotation subject" w:semiHidden="1" w:unhideWhenUsed="1"/>
     <w:lsdException w:name="No List" w:semiHidden="1" w:unhideWhenUsed="1"/>
     <w:lsdException w:name="Outline List 1" w:semiHidden="1" w:unhideWhenUsed="1"/>
@@ -2506,9 +2658,11 @@
     <w:lsdException w:name="Table Subtle 1" w:semiHidden="1" w:unhideWhenUsed="1"/>
     <w:lsdException w:name="Table Subtle 2" w:semiHidden="1" w:unhideWhenUsed="1"/>
     <w:lsdException w:name="Table Web 1" w:semiHidden="1" w:unhideWhenUsed="1"/>
+    <w:lsdException w:name="Table Web 2" w:semiHidden="1" w:unhideWhenUsed="1"/>
     <w:lsdException w:name="Table Web 3" w:semiHidden="1" w:unhideWhenUsed="1"/>
     <w:lsdException w:name="Balloon Text" w:semiHidden="1" w:unhideWhenUsed="1"/>
     <w:lsdException w:name="Table Grid" w:uiPriority="39"/>
+    <w:lsdException w:name="Table Theme" w:semiHidden="1" w:unhideWhenUsed="1"/>
     <w:lsdException w:name="Placeholder Text" w:semiHidden="1"/>
     <w:lsdException w:name="No Spacing" w:uiPriority="1" w:qFormat="1"/>
     <w:lsdException w:name="Light Shading" w:uiPriority="60"/>
@@ -3117,7 +3271,7 @@
 </file>
 
 <file path=customXml/itemProps1.xml><?xml version="1.0" encoding="utf-8"?>
-<ds:datastoreItem xmlns:ds="http://schemas.openxmlformats.org/officeDocument/2006/customXml" ds:itemID="{A1F9747B-1D40-1A46-8C42-374EE72614AF}">
+<ds:datastoreItem xmlns:ds="http://schemas.openxmlformats.org/officeDocument/2006/customXml" ds:itemID="{F0147348-B582-EC43-8F95-3E07CD40C376}">
   <ds:schemaRefs>
     <ds:schemaRef ds:uri="http://schemas.openxmlformats.org/officeDocument/2006/bibliography"/>
   </ds:schemaRefs>

</xml_diff>